<commit_message>
Fix T937 update: images was added
</commit_message>
<xml_diff>
--- a/core/src/test/resources/WORD-2010.docx
+++ b/core/src/test/resources/WORD-2010.docx
@@ -2351,7 +2351,6 @@
         </w:rPr>
         <w:t>with_text_style</w:t>
       </w:r>
-      <w:proofErr w:type="gramStart"/>
       <w:r>
         <w:rPr>
           <w:lang w:val="en-US"/>
@@ -2365,7 +2364,6 @@
         </w:rPr>
         <w:t>underline</w:t>
       </w:r>
-      <w:proofErr w:type="gramEnd"/>
       <w:r>
         <w:rPr>
           <w:lang w:val="en-US"/>
@@ -2450,37 +2448,30 @@
       <w:pPr>
         <w:pStyle w:val="1"/>
       </w:pPr>
-      <w:proofErr w:type="spellStart"/>
+      <w:r>
+        <w:t>Раздел</w:t>
+      </w:r>
+      <w:r>
+        <w:t xml:space="preserve"> 7. Тестирование гиперссылок</w:t>
+      </w:r>
+    </w:p>
+    <w:p>
+      <w:r>
+        <w:t xml:space="preserve">В разделе проверяются гиперссылки. </w:t>
+      </w:r>
+      <w:r>
+        <w:t>Те</w:t>
+      </w:r>
       <w:proofErr w:type="gramStart"/>
       <w:r>
-        <w:rPr>
-          <w:lang w:val="en-US"/>
-        </w:rPr>
-        <w:t>Раздел</w:t>
-      </w:r>
-      <w:proofErr w:type="spellEnd"/>
-      <w:r>
-        <w:t xml:space="preserve"> 7.</w:t>
+        <w:t>кст</w:t>
+      </w:r>
+      <w:r>
+        <w:t xml:space="preserve"> сс</w:t>
       </w:r>
       <w:proofErr w:type="gramEnd"/>
       <w:r>
-        <w:t xml:space="preserve"> Тестирование гиперссылок</w:t>
-      </w:r>
-    </w:p>
-    <w:p>
-      <w:r>
-        <w:t xml:space="preserve">В разделе проверяются гиперссылки. </w:t>
-      </w:r>
-      <w:proofErr w:type="spellStart"/>
-      <w:r>
-        <w:rPr>
-          <w:lang w:val="en-US"/>
-        </w:rPr>
-        <w:t>Текст</w:t>
-      </w:r>
-      <w:proofErr w:type="spellEnd"/>
-      <w:r>
-        <w:t xml:space="preserve"> ссылки должен представлять собой полный путь ссылки.</w:t>
+        <w:t>ылки должен представлять собой полный путь ссылки.</w:t>
       </w:r>
     </w:p>
     <w:p>
@@ -2503,6 +2494,157 @@
           <w:t>https://www.yandex.ru</w:t>
         </w:r>
       </w:hyperlink>
+    </w:p>
+    <w:p>
+      <w:pPr>
+        <w:pStyle w:val="1"/>
+      </w:pPr>
+      <w:r>
+        <w:t>Раздел 8. Картинки</w:t>
+      </w:r>
+    </w:p>
+    <w:p>
+      <w:pPr>
+        <w:pStyle w:val="2"/>
+        <w:rPr>
+          <w:lang w:val="en-US"/>
+        </w:rPr>
+      </w:pPr>
+      <w:r>
+        <w:rPr>
+          <w:lang w:val="en-US"/>
+        </w:rPr>
+        <w:t>EMF</w:t>
+      </w:r>
+    </w:p>
+    <w:p>
+      <w:pPr>
+        <w:rPr>
+          <w:lang w:val="en-US"/>
+        </w:rPr>
+      </w:pPr>
+      <w:r>
+        <w:rPr>
+          <w:lang w:val="en-US"/>
+        </w:rPr>
+        <w:pict>
+          <v:shapetype id="_x0000_t75" coordsize="21600,21600" o:spt="75" o:preferrelative="t" path="m@4@5l@4@11@9@11@9@5xe" filled="f" stroked="f">
+            <v:stroke joinstyle="miter"/>
+            <v:formulas>
+              <v:f eqn="if lineDrawn pixelLineWidth 0"/>
+              <v:f eqn="sum @0 1 0"/>
+              <v:f eqn="sum 0 0 @1"/>
+              <v:f eqn="prod @2 1 2"/>
+              <v:f eqn="prod @3 21600 pixelWidth"/>
+              <v:f eqn="prod @3 21600 pixelHeight"/>
+              <v:f eqn="sum @0 0 1"/>
+              <v:f eqn="prod @6 1 2"/>
+              <v:f eqn="prod @7 21600 pixelWidth"/>
+              <v:f eqn="sum @8 21600 0"/>
+              <v:f eqn="prod @7 21600 pixelHeight"/>
+              <v:f eqn="sum @10 21600 0"/>
+            </v:formulas>
+            <v:path o:extrusionok="f" gradientshapeok="t" o:connecttype="rect"/>
+            <o:lock v:ext="edit" aspectratio="t"/>
+          </v:shapetype>
+          <v:shape id="_x0000_i1025" type="#_x0000_t75" style="width:359.25pt;height:269.4pt">
+            <v:imagedata r:id="rId8" o:title="image1"/>
+          </v:shape>
+        </w:pict>
+      </w:r>
+    </w:p>
+    <w:p>
+      <w:pPr>
+        <w:pStyle w:val="2"/>
+        <w:rPr>
+          <w:lang w:val="en-US"/>
+        </w:rPr>
+      </w:pPr>
+      <w:r>
+        <w:rPr>
+          <w:lang w:val="en-US"/>
+        </w:rPr>
+        <w:t>WMF</w:t>
+      </w:r>
+    </w:p>
+    <w:p>
+      <w:pPr>
+        <w:rPr>
+          <w:lang w:val="en-US"/>
+        </w:rPr>
+      </w:pPr>
+      <w:r>
+        <w:rPr>
+          <w:lang w:val="en-US"/>
+        </w:rPr>
+        <w:pict>
+          <v:shape id="_x0000_i1026" type="#_x0000_t75" style="width:359.25pt;height:269.4pt">
+            <v:imagedata r:id="rId9" o:title="image2"/>
+          </v:shape>
+        </w:pict>
+      </w:r>
+    </w:p>
+    <w:p>
+      <w:pPr>
+        <w:pStyle w:val="2"/>
+        <w:rPr>
+          <w:lang w:val="en-US"/>
+        </w:rPr>
+      </w:pPr>
+      <w:r>
+        <w:rPr>
+          <w:lang w:val="en-US"/>
+        </w:rPr>
+        <w:t>JPEG</w:t>
+      </w:r>
+    </w:p>
+    <w:p>
+      <w:pPr>
+        <w:rPr>
+          <w:lang w:val="en-US"/>
+        </w:rPr>
+      </w:pPr>
+      <w:r>
+        <w:rPr>
+          <w:noProof/>
+          <w:lang w:eastAsia="ru-RU"/>
+        </w:rPr>
+        <w:drawing>
+          <wp:inline distT="0" distB="0" distL="0" distR="0" wp14:anchorId="7771F06B" wp14:editId="4B1F3F16">
+            <wp:extent cx="5940425" cy="3453037"/>
+            <wp:effectExtent l="0" t="0" r="3175" b="0"/>
+            <wp:docPr id="1" name="Рисунок 1"/>
+            <wp:cNvGraphicFramePr>
+              <a:graphicFrameLocks xmlns:a="http://schemas.openxmlformats.org/drawingml/2006/main" noChangeAspect="1"/>
+            </wp:cNvGraphicFramePr>
+            <a:graphic xmlns:a="http://schemas.openxmlformats.org/drawingml/2006/main">
+              <a:graphicData uri="http://schemas.openxmlformats.org/drawingml/2006/picture">
+                <pic:pic xmlns:pic="http://schemas.openxmlformats.org/drawingml/2006/picture">
+                  <pic:nvPicPr>
+                    <pic:cNvPr id="0" name=""/>
+                    <pic:cNvPicPr/>
+                  </pic:nvPicPr>
+                  <pic:blipFill>
+                    <a:blip r:embed="rId10"/>
+                    <a:stretch>
+                      <a:fillRect/>
+                    </a:stretch>
+                  </pic:blipFill>
+                  <pic:spPr>
+                    <a:xfrm>
+                      <a:off x="0" y="0"/>
+                      <a:ext cx="5940425" cy="3453037"/>
+                    </a:xfrm>
+                    <a:prstGeom prst="rect">
+                      <a:avLst/>
+                    </a:prstGeom>
+                  </pic:spPr>
+                </pic:pic>
+              </a:graphicData>
+            </a:graphic>
+          </wp:inline>
+        </w:drawing>
+      </w:r>
     </w:p>
     <w:p>
       <w:pPr>
@@ -3139,6 +3281,7 @@
       <w:spacing w:after="0" w:line="240" w:lineRule="auto"/>
     </w:pPr>
     <w:tblPr>
+      <w:tblInd w:w="0" w:type="dxa"/>
       <w:tblBorders>
         <w:top w:val="single" w:sz="4" w:space="0" w:color="auto"/>
         <w:left w:val="single" w:sz="4" w:space="0" w:color="auto"/>
@@ -3147,6 +3290,12 @@
         <w:insideH w:val="single" w:sz="4" w:space="0" w:color="auto"/>
         <w:insideV w:val="single" w:sz="4" w:space="0" w:color="auto"/>
       </w:tblBorders>
+      <w:tblCellMar>
+        <w:top w:w="0" w:type="dxa"/>
+        <w:left w:w="108" w:type="dxa"/>
+        <w:bottom w:w="0" w:type="dxa"/>
+        <w:right w:w="108" w:type="dxa"/>
+      </w:tblCellMar>
     </w:tblPr>
   </w:style>
   <w:style w:type="paragraph" w:styleId="a7">
@@ -3487,6 +3636,7 @@
       <w:spacing w:after="0" w:line="240" w:lineRule="auto"/>
     </w:pPr>
     <w:tblPr>
+      <w:tblInd w:w="0" w:type="dxa"/>
       <w:tblBorders>
         <w:top w:val="single" w:sz="4" w:space="0" w:color="auto"/>
         <w:left w:val="single" w:sz="4" w:space="0" w:color="auto"/>
@@ -3495,6 +3645,12 @@
         <w:insideH w:val="single" w:sz="4" w:space="0" w:color="auto"/>
         <w:insideV w:val="single" w:sz="4" w:space="0" w:color="auto"/>
       </w:tblBorders>
+      <w:tblCellMar>
+        <w:top w:w="0" w:type="dxa"/>
+        <w:left w:w="108" w:type="dxa"/>
+        <w:bottom w:w="0" w:type="dxa"/>
+        <w:right w:w="108" w:type="dxa"/>
+      </w:tblCellMar>
     </w:tblPr>
   </w:style>
   <w:style w:type="paragraph" w:styleId="a7">

</xml_diff>

<commit_message>
updated document for tests
</commit_message>
<xml_diff>
--- a/core/src/test/resources/WORD-2010.docx
+++ b/core/src/test/resources/WORD-2010.docx
@@ -2048,6 +2048,7 @@
         </w:numPr>
       </w:pPr>
       <w:r>
+        <w:lastRenderedPageBreak/>
         <w:t>3;</w:t>
       </w:r>
       <w:r>
@@ -2500,6 +2501,7 @@
         <w:pStyle w:val="1"/>
       </w:pPr>
       <w:r>
+        <w:lastRenderedPageBreak/>
         <w:t>Раздел 8. Картинки</w:t>
       </w:r>
     </w:p>
@@ -2595,6 +2597,7 @@
         <w:rPr>
           <w:lang w:val="en-US"/>
         </w:rPr>
+        <w:lastRenderedPageBreak/>
         <w:t>JPEG</w:t>
       </w:r>
     </w:p>
@@ -2648,6 +2651,488 @@
     </w:p>
     <w:p>
       <w:pPr>
+        <w:pStyle w:val="11"/>
+        <w:rPr>
+          <w:lang w:val="en-US"/>
+        </w:rPr>
+      </w:pPr>
+      <w:bookmarkStart w:id="0" w:name="_GoBack"/>
+      <w:r>
+        <w:t>Раздел 9: Тестирование</w:t>
+      </w:r>
+    </w:p>
+    <w:p>
+      <w:pPr>
+        <w:pStyle w:val="a9"/>
+      </w:pPr>
+      <w:r>
+        <w:t>Вопрос с выбором ответа, 1</w:t>
+      </w:r>
+      <w:r>
+        <w:t xml:space="preserve"> </w:t>
+      </w:r>
+      <w:r>
+        <w:t>ответ</w:t>
+      </w:r>
+    </w:p>
+    <w:p>
+      <w:pPr>
+        <w:pStyle w:val="a7"/>
+        <w:numPr>
+          <w:ilvl w:val="0"/>
+          <w:numId w:val="4"/>
+        </w:numPr>
+      </w:pPr>
+      <w:r>
+        <w:t>Неправильный 1</w:t>
+      </w:r>
+    </w:p>
+    <w:p>
+      <w:pPr>
+        <w:pStyle w:val="aa"/>
+        <w:numPr>
+          <w:ilvl w:val="0"/>
+          <w:numId w:val="4"/>
+        </w:numPr>
+      </w:pPr>
+      <w:r>
+        <w:t xml:space="preserve">Правильный </w:t>
+      </w:r>
+      <w:r>
+        <w:rPr>
+          <w:lang w:val="en-US"/>
+        </w:rPr>
+        <w:t>2</w:t>
+      </w:r>
+    </w:p>
+    <w:p>
+      <w:pPr>
+        <w:pStyle w:val="a7"/>
+        <w:numPr>
+          <w:ilvl w:val="0"/>
+          <w:numId w:val="4"/>
+        </w:numPr>
+      </w:pPr>
+      <w:r>
+        <w:t xml:space="preserve">Неправильный </w:t>
+      </w:r>
+      <w:r>
+        <w:rPr>
+          <w:lang w:val="en-US"/>
+        </w:rPr>
+        <w:t>3</w:t>
+      </w:r>
+    </w:p>
+    <w:p>
+      <w:pPr>
+        <w:pStyle w:val="a7"/>
+        <w:numPr>
+          <w:ilvl w:val="0"/>
+          <w:numId w:val="4"/>
+        </w:numPr>
+      </w:pPr>
+      <w:r>
+        <w:t xml:space="preserve">Неправильный </w:t>
+      </w:r>
+      <w:r>
+        <w:rPr>
+          <w:lang w:val="en-US"/>
+        </w:rPr>
+        <w:t>4</w:t>
+      </w:r>
+    </w:p>
+    <w:p>
+      <w:pPr>
+        <w:pStyle w:val="a7"/>
+        <w:numPr>
+          <w:ilvl w:val="0"/>
+          <w:numId w:val="4"/>
+        </w:numPr>
+      </w:pPr>
+      <w:r>
+        <w:t xml:space="preserve">Неправильный </w:t>
+      </w:r>
+      <w:r>
+        <w:rPr>
+          <w:lang w:val="en-US"/>
+        </w:rPr>
+        <w:t>5</w:t>
+      </w:r>
+    </w:p>
+    <w:p>
+      <w:pPr>
+        <w:pStyle w:val="a7"/>
+        <w:numPr>
+          <w:ilvl w:val="0"/>
+          <w:numId w:val="4"/>
+        </w:numPr>
+      </w:pPr>
+      <w:r>
+        <w:t xml:space="preserve">Неправильный </w:t>
+      </w:r>
+      <w:r>
+        <w:rPr>
+          <w:lang w:val="en-US"/>
+        </w:rPr>
+        <w:t>6</w:t>
+      </w:r>
+    </w:p>
+    <w:p>
+      <w:pPr>
+        <w:pStyle w:val="a9"/>
+      </w:pPr>
+      <w:r>
+        <w:t>Вопрос с выбором ответа, 2 ответа</w:t>
+      </w:r>
+    </w:p>
+    <w:p>
+      <w:pPr>
+        <w:pStyle w:val="aa"/>
+        <w:numPr>
+          <w:ilvl w:val="0"/>
+          <w:numId w:val="5"/>
+        </w:numPr>
+      </w:pPr>
+      <w:r>
+        <w:t>Правильный 1</w:t>
+      </w:r>
+    </w:p>
+    <w:p>
+      <w:pPr>
+        <w:pStyle w:val="a7"/>
+        <w:numPr>
+          <w:ilvl w:val="0"/>
+          <w:numId w:val="5"/>
+        </w:numPr>
+      </w:pPr>
+      <w:r>
+        <w:t xml:space="preserve">Неправильный </w:t>
+      </w:r>
+      <w:r>
+        <w:rPr>
+          <w:lang w:val="en-US"/>
+        </w:rPr>
+        <w:t>2</w:t>
+      </w:r>
+    </w:p>
+    <w:p>
+      <w:pPr>
+        <w:pStyle w:val="a7"/>
+        <w:numPr>
+          <w:ilvl w:val="0"/>
+          <w:numId w:val="5"/>
+        </w:numPr>
+      </w:pPr>
+      <w:r>
+        <w:t xml:space="preserve">Неправильный </w:t>
+      </w:r>
+      <w:r>
+        <w:rPr>
+          <w:lang w:val="en-US"/>
+        </w:rPr>
+        <w:t>3</w:t>
+      </w:r>
+    </w:p>
+    <w:p>
+      <w:pPr>
+        <w:pStyle w:val="a7"/>
+        <w:numPr>
+          <w:ilvl w:val="0"/>
+          <w:numId w:val="5"/>
+        </w:numPr>
+      </w:pPr>
+      <w:r>
+        <w:t xml:space="preserve">Неправильный </w:t>
+      </w:r>
+      <w:r>
+        <w:rPr>
+          <w:lang w:val="en-US"/>
+        </w:rPr>
+        <w:t>4</w:t>
+      </w:r>
+    </w:p>
+    <w:p>
+      <w:pPr>
+        <w:pStyle w:val="aa"/>
+        <w:numPr>
+          <w:ilvl w:val="0"/>
+          <w:numId w:val="5"/>
+        </w:numPr>
+      </w:pPr>
+      <w:r>
+        <w:t xml:space="preserve">Правильный </w:t>
+      </w:r>
+      <w:r>
+        <w:rPr>
+          <w:lang w:val="en-US"/>
+        </w:rPr>
+        <w:t>5</w:t>
+      </w:r>
+    </w:p>
+    <w:p>
+      <w:pPr>
+        <w:pStyle w:val="a7"/>
+        <w:numPr>
+          <w:ilvl w:val="0"/>
+          <w:numId w:val="5"/>
+        </w:numPr>
+      </w:pPr>
+      <w:r>
+        <w:t xml:space="preserve">Неправильный </w:t>
+      </w:r>
+      <w:r>
+        <w:rPr>
+          <w:lang w:val="en-US"/>
+        </w:rPr>
+        <w:t>6</w:t>
+      </w:r>
+    </w:p>
+    <w:p>
+      <w:pPr>
+        <w:pStyle w:val="a7"/>
+        <w:numPr>
+          <w:ilvl w:val="0"/>
+          <w:numId w:val="5"/>
+        </w:numPr>
+      </w:pPr>
+      <w:r>
+        <w:t xml:space="preserve">Неправильный </w:t>
+      </w:r>
+      <w:r>
+        <w:rPr>
+          <w:lang w:val="en-US"/>
+        </w:rPr>
+        <w:t>7</w:t>
+      </w:r>
+    </w:p>
+    <w:p>
+      <w:pPr>
+        <w:pStyle w:val="a7"/>
+        <w:numPr>
+          <w:ilvl w:val="0"/>
+          <w:numId w:val="5"/>
+        </w:numPr>
+      </w:pPr>
+      <w:r>
+        <w:t xml:space="preserve">Неправильный </w:t>
+      </w:r>
+      <w:r>
+        <w:rPr>
+          <w:lang w:val="en-US"/>
+        </w:rPr>
+        <w:t>8</w:t>
+      </w:r>
+    </w:p>
+    <w:p>
+      <w:pPr>
+        <w:pStyle w:val="a9"/>
+      </w:pPr>
+      <w:r>
+        <w:t>Вопрос на установление порядка</w:t>
+      </w:r>
+    </w:p>
+    <w:tbl>
+      <w:tblPr>
+        <w:tblStyle w:val="a6"/>
+        <w:tblW w:w="0" w:type="auto"/>
+        <w:tblLook w:val="04A0" w:firstRow="1" w:lastRow="0" w:firstColumn="1" w:lastColumn="0" w:noHBand="0" w:noVBand="1"/>
+      </w:tblPr>
+      <w:tblGrid>
+        <w:gridCol w:w="9571"/>
+      </w:tblGrid>
+      <w:tr>
+        <w:tc>
+          <w:tcPr>
+            <w:tcW w:w="9571" w:type="dxa"/>
+          </w:tcPr>
+          <w:p>
+            <w:r>
+              <w:t>Первый</w:t>
+            </w:r>
+          </w:p>
+        </w:tc>
+      </w:tr>
+      <w:tr>
+        <w:tc>
+          <w:tcPr>
+            <w:tcW w:w="9571" w:type="dxa"/>
+          </w:tcPr>
+          <w:p>
+            <w:r>
+              <w:lastRenderedPageBreak/>
+              <w:t>Второй</w:t>
+            </w:r>
+          </w:p>
+        </w:tc>
+      </w:tr>
+      <w:tr>
+        <w:tc>
+          <w:tcPr>
+            <w:tcW w:w="9571" w:type="dxa"/>
+          </w:tcPr>
+          <w:p>
+            <w:r>
+              <w:t>Третий</w:t>
+            </w:r>
+          </w:p>
+        </w:tc>
+      </w:tr>
+      <w:tr>
+        <w:tc>
+          <w:tcPr>
+            <w:tcW w:w="9571" w:type="dxa"/>
+          </w:tcPr>
+          <w:p>
+            <w:r>
+              <w:t>Четвертый</w:t>
+            </w:r>
+          </w:p>
+        </w:tc>
+      </w:tr>
+    </w:tbl>
+    <w:p>
+      <w:pPr>
+        <w:pStyle w:val="a9"/>
+        <w:rPr>
+          <w:lang w:val="en-US"/>
+        </w:rPr>
+      </w:pPr>
+      <w:r>
+        <w:t>Вопрос на установление соответствия</w:t>
+      </w:r>
+    </w:p>
+    <w:tbl>
+      <w:tblPr>
+        <w:tblStyle w:val="a6"/>
+        <w:tblW w:w="0" w:type="auto"/>
+        <w:tblLook w:val="04A0" w:firstRow="1" w:lastRow="0" w:firstColumn="1" w:lastColumn="0" w:noHBand="0" w:noVBand="1"/>
+      </w:tblPr>
+      <w:tblGrid>
+        <w:gridCol w:w="4785"/>
+        <w:gridCol w:w="4786"/>
+      </w:tblGrid>
+      <w:tr>
+        <w:tc>
+          <w:tcPr>
+            <w:tcW w:w="4785" w:type="dxa"/>
+          </w:tcPr>
+          <w:p>
+            <w:r>
+              <w:t>Один</w:t>
+            </w:r>
+          </w:p>
+        </w:tc>
+        <w:tc>
+          <w:tcPr>
+            <w:tcW w:w="4786" w:type="dxa"/>
+          </w:tcPr>
+          <w:p>
+            <w:r>
+              <w:t>1</w:t>
+            </w:r>
+          </w:p>
+        </w:tc>
+      </w:tr>
+      <w:tr>
+        <w:tc>
+          <w:tcPr>
+            <w:tcW w:w="4785" w:type="dxa"/>
+          </w:tcPr>
+          <w:p>
+            <w:r>
+              <w:t>Два</w:t>
+            </w:r>
+          </w:p>
+        </w:tc>
+        <w:tc>
+          <w:tcPr>
+            <w:tcW w:w="4786" w:type="dxa"/>
+          </w:tcPr>
+          <w:p>
+            <w:r>
+              <w:t>2</w:t>
+            </w:r>
+          </w:p>
+        </w:tc>
+      </w:tr>
+      <w:tr>
+        <w:tc>
+          <w:tcPr>
+            <w:tcW w:w="4785" w:type="dxa"/>
+          </w:tcPr>
+          <w:p>
+            <w:r>
+              <w:t>Три</w:t>
+            </w:r>
+          </w:p>
+        </w:tc>
+        <w:tc>
+          <w:tcPr>
+            <w:tcW w:w="4786" w:type="dxa"/>
+          </w:tcPr>
+          <w:p>
+            <w:r>
+              <w:t>3</w:t>
+            </w:r>
+          </w:p>
+        </w:tc>
+      </w:tr>
+      <w:tr>
+        <w:tc>
+          <w:tcPr>
+            <w:tcW w:w="4785" w:type="dxa"/>
+          </w:tcPr>
+          <w:p>
+            <w:r>
+              <w:t>Четыре</w:t>
+            </w:r>
+          </w:p>
+        </w:tc>
+        <w:tc>
+          <w:tcPr>
+            <w:tcW w:w="4786" w:type="dxa"/>
+          </w:tcPr>
+          <w:p>
+            <w:r>
+              <w:t>4</w:t>
+            </w:r>
+          </w:p>
+        </w:tc>
+      </w:tr>
+    </w:tbl>
+    <w:p>
+      <w:pPr>
+        <w:pStyle w:val="a9"/>
+      </w:pPr>
+      <w:r>
+        <w:t>Вопрос с вводом ответа</w:t>
+      </w:r>
+    </w:p>
+    <w:tbl>
+      <w:tblPr>
+        <w:tblStyle w:val="a6"/>
+        <w:tblW w:w="0" w:type="auto"/>
+        <w:tblLook w:val="04A0" w:firstRow="1" w:lastRow="0" w:firstColumn="1" w:lastColumn="0" w:noHBand="0" w:noVBand="1"/>
+      </w:tblPr>
+      <w:tblGrid>
+        <w:gridCol w:w="9571"/>
+      </w:tblGrid>
+      <w:tr>
+        <w:tc>
+          <w:tcPr>
+            <w:tcW w:w="9571" w:type="dxa"/>
+          </w:tcPr>
+          <w:p>
+            <w:r>
+              <w:t>ответ</w:t>
+            </w:r>
+          </w:p>
+        </w:tc>
+      </w:tr>
+    </w:tbl>
+    <w:bookmarkEnd w:id="0"/>
+    <w:p>
+      <w:pPr>
         <w:pStyle w:val="1"/>
       </w:pPr>
       <w:r>
@@ -2844,9 +3329,9 @@
     </w:lvl>
   </w:abstractNum>
   <w:abstractNum w:abstractNumId="2">
-    <w:nsid w:val="473E6B19"/>
+    <w:nsid w:val="43F1354F"/>
     <w:multiLevelType w:val="hybridMultilevel"/>
-    <w:tmpl w:val="F7CAA958"/>
+    <w:tmpl w:val="B09E5154"/>
     <w:lvl w:ilvl="0" w:tplc="04190001">
       <w:start w:val="1"/>
       <w:numFmt w:val="bullet"/>
@@ -2956,14 +3441,246 @@
       </w:rPr>
     </w:lvl>
   </w:abstractNum>
+  <w:abstractNum w:abstractNumId="3">
+    <w:nsid w:val="473E6B19"/>
+    <w:multiLevelType w:val="hybridMultilevel"/>
+    <w:tmpl w:val="F7CAA958"/>
+    <w:lvl w:ilvl="0" w:tplc="04190001">
+      <w:start w:val="1"/>
+      <w:numFmt w:val="bullet"/>
+      <w:lvlText w:val=""/>
+      <w:lvlJc w:val="left"/>
+      <w:pPr>
+        <w:ind w:left="720" w:hanging="360"/>
+      </w:pPr>
+      <w:rPr>
+        <w:rFonts w:ascii="Symbol" w:hAnsi="Symbol" w:hint="default"/>
+      </w:rPr>
+    </w:lvl>
+    <w:lvl w:ilvl="1" w:tplc="04190003" w:tentative="1">
+      <w:start w:val="1"/>
+      <w:numFmt w:val="bullet"/>
+      <w:lvlText w:val="o"/>
+      <w:lvlJc w:val="left"/>
+      <w:pPr>
+        <w:ind w:left="1440" w:hanging="360"/>
+      </w:pPr>
+      <w:rPr>
+        <w:rFonts w:ascii="Courier New" w:hAnsi="Courier New" w:cs="Courier New" w:hint="default"/>
+      </w:rPr>
+    </w:lvl>
+    <w:lvl w:ilvl="2" w:tplc="04190005" w:tentative="1">
+      <w:start w:val="1"/>
+      <w:numFmt w:val="bullet"/>
+      <w:lvlText w:val=""/>
+      <w:lvlJc w:val="left"/>
+      <w:pPr>
+        <w:ind w:left="2160" w:hanging="360"/>
+      </w:pPr>
+      <w:rPr>
+        <w:rFonts w:ascii="Wingdings" w:hAnsi="Wingdings" w:hint="default"/>
+      </w:rPr>
+    </w:lvl>
+    <w:lvl w:ilvl="3" w:tplc="04190001" w:tentative="1">
+      <w:start w:val="1"/>
+      <w:numFmt w:val="bullet"/>
+      <w:lvlText w:val=""/>
+      <w:lvlJc w:val="left"/>
+      <w:pPr>
+        <w:ind w:left="2880" w:hanging="360"/>
+      </w:pPr>
+      <w:rPr>
+        <w:rFonts w:ascii="Symbol" w:hAnsi="Symbol" w:hint="default"/>
+      </w:rPr>
+    </w:lvl>
+    <w:lvl w:ilvl="4" w:tplc="04190003" w:tentative="1">
+      <w:start w:val="1"/>
+      <w:numFmt w:val="bullet"/>
+      <w:lvlText w:val="o"/>
+      <w:lvlJc w:val="left"/>
+      <w:pPr>
+        <w:ind w:left="3600" w:hanging="360"/>
+      </w:pPr>
+      <w:rPr>
+        <w:rFonts w:ascii="Courier New" w:hAnsi="Courier New" w:cs="Courier New" w:hint="default"/>
+      </w:rPr>
+    </w:lvl>
+    <w:lvl w:ilvl="5" w:tplc="04190005" w:tentative="1">
+      <w:start w:val="1"/>
+      <w:numFmt w:val="bullet"/>
+      <w:lvlText w:val=""/>
+      <w:lvlJc w:val="left"/>
+      <w:pPr>
+        <w:ind w:left="4320" w:hanging="360"/>
+      </w:pPr>
+      <w:rPr>
+        <w:rFonts w:ascii="Wingdings" w:hAnsi="Wingdings" w:hint="default"/>
+      </w:rPr>
+    </w:lvl>
+    <w:lvl w:ilvl="6" w:tplc="04190001" w:tentative="1">
+      <w:start w:val="1"/>
+      <w:numFmt w:val="bullet"/>
+      <w:lvlText w:val=""/>
+      <w:lvlJc w:val="left"/>
+      <w:pPr>
+        <w:ind w:left="5040" w:hanging="360"/>
+      </w:pPr>
+      <w:rPr>
+        <w:rFonts w:ascii="Symbol" w:hAnsi="Symbol" w:hint="default"/>
+      </w:rPr>
+    </w:lvl>
+    <w:lvl w:ilvl="7" w:tplc="04190003" w:tentative="1">
+      <w:start w:val="1"/>
+      <w:numFmt w:val="bullet"/>
+      <w:lvlText w:val="o"/>
+      <w:lvlJc w:val="left"/>
+      <w:pPr>
+        <w:ind w:left="5760" w:hanging="360"/>
+      </w:pPr>
+      <w:rPr>
+        <w:rFonts w:ascii="Courier New" w:hAnsi="Courier New" w:cs="Courier New" w:hint="default"/>
+      </w:rPr>
+    </w:lvl>
+    <w:lvl w:ilvl="8" w:tplc="04190005" w:tentative="1">
+      <w:start w:val="1"/>
+      <w:numFmt w:val="bullet"/>
+      <w:lvlText w:val=""/>
+      <w:lvlJc w:val="left"/>
+      <w:pPr>
+        <w:ind w:left="6480" w:hanging="360"/>
+      </w:pPr>
+      <w:rPr>
+        <w:rFonts w:ascii="Wingdings" w:hAnsi="Wingdings" w:hint="default"/>
+      </w:rPr>
+    </w:lvl>
+  </w:abstractNum>
+  <w:abstractNum w:abstractNumId="4">
+    <w:nsid w:val="51DA5800"/>
+    <w:multiLevelType w:val="hybridMultilevel"/>
+    <w:tmpl w:val="E3DC1534"/>
+    <w:lvl w:ilvl="0" w:tplc="04190001">
+      <w:start w:val="1"/>
+      <w:numFmt w:val="bullet"/>
+      <w:lvlText w:val=""/>
+      <w:lvlJc w:val="left"/>
+      <w:pPr>
+        <w:ind w:left="720" w:hanging="360"/>
+      </w:pPr>
+      <w:rPr>
+        <w:rFonts w:ascii="Symbol" w:hAnsi="Symbol" w:hint="default"/>
+      </w:rPr>
+    </w:lvl>
+    <w:lvl w:ilvl="1" w:tplc="04190003" w:tentative="1">
+      <w:start w:val="1"/>
+      <w:numFmt w:val="bullet"/>
+      <w:lvlText w:val="o"/>
+      <w:lvlJc w:val="left"/>
+      <w:pPr>
+        <w:ind w:left="1440" w:hanging="360"/>
+      </w:pPr>
+      <w:rPr>
+        <w:rFonts w:ascii="Courier New" w:hAnsi="Courier New" w:cs="Courier New" w:hint="default"/>
+      </w:rPr>
+    </w:lvl>
+    <w:lvl w:ilvl="2" w:tplc="04190005" w:tentative="1">
+      <w:start w:val="1"/>
+      <w:numFmt w:val="bullet"/>
+      <w:lvlText w:val=""/>
+      <w:lvlJc w:val="left"/>
+      <w:pPr>
+        <w:ind w:left="2160" w:hanging="360"/>
+      </w:pPr>
+      <w:rPr>
+        <w:rFonts w:ascii="Wingdings" w:hAnsi="Wingdings" w:hint="default"/>
+      </w:rPr>
+    </w:lvl>
+    <w:lvl w:ilvl="3" w:tplc="04190001" w:tentative="1">
+      <w:start w:val="1"/>
+      <w:numFmt w:val="bullet"/>
+      <w:lvlText w:val=""/>
+      <w:lvlJc w:val="left"/>
+      <w:pPr>
+        <w:ind w:left="2880" w:hanging="360"/>
+      </w:pPr>
+      <w:rPr>
+        <w:rFonts w:ascii="Symbol" w:hAnsi="Symbol" w:hint="default"/>
+      </w:rPr>
+    </w:lvl>
+    <w:lvl w:ilvl="4" w:tplc="04190003" w:tentative="1">
+      <w:start w:val="1"/>
+      <w:numFmt w:val="bullet"/>
+      <w:lvlText w:val="o"/>
+      <w:lvlJc w:val="left"/>
+      <w:pPr>
+        <w:ind w:left="3600" w:hanging="360"/>
+      </w:pPr>
+      <w:rPr>
+        <w:rFonts w:ascii="Courier New" w:hAnsi="Courier New" w:cs="Courier New" w:hint="default"/>
+      </w:rPr>
+    </w:lvl>
+    <w:lvl w:ilvl="5" w:tplc="04190005" w:tentative="1">
+      <w:start w:val="1"/>
+      <w:numFmt w:val="bullet"/>
+      <w:lvlText w:val=""/>
+      <w:lvlJc w:val="left"/>
+      <w:pPr>
+        <w:ind w:left="4320" w:hanging="360"/>
+      </w:pPr>
+      <w:rPr>
+        <w:rFonts w:ascii="Wingdings" w:hAnsi="Wingdings" w:hint="default"/>
+      </w:rPr>
+    </w:lvl>
+    <w:lvl w:ilvl="6" w:tplc="04190001" w:tentative="1">
+      <w:start w:val="1"/>
+      <w:numFmt w:val="bullet"/>
+      <w:lvlText w:val=""/>
+      <w:lvlJc w:val="left"/>
+      <w:pPr>
+        <w:ind w:left="5040" w:hanging="360"/>
+      </w:pPr>
+      <w:rPr>
+        <w:rFonts w:ascii="Symbol" w:hAnsi="Symbol" w:hint="default"/>
+      </w:rPr>
+    </w:lvl>
+    <w:lvl w:ilvl="7" w:tplc="04190003" w:tentative="1">
+      <w:start w:val="1"/>
+      <w:numFmt w:val="bullet"/>
+      <w:lvlText w:val="o"/>
+      <w:lvlJc w:val="left"/>
+      <w:pPr>
+        <w:ind w:left="5760" w:hanging="360"/>
+      </w:pPr>
+      <w:rPr>
+        <w:rFonts w:ascii="Courier New" w:hAnsi="Courier New" w:cs="Courier New" w:hint="default"/>
+      </w:rPr>
+    </w:lvl>
+    <w:lvl w:ilvl="8" w:tplc="04190005" w:tentative="1">
+      <w:start w:val="1"/>
+      <w:numFmt w:val="bullet"/>
+      <w:lvlText w:val=""/>
+      <w:lvlJc w:val="left"/>
+      <w:pPr>
+        <w:ind w:left="6480" w:hanging="360"/>
+      </w:pPr>
+      <w:rPr>
+        <w:rFonts w:ascii="Wingdings" w:hAnsi="Wingdings" w:hint="default"/>
+      </w:rPr>
+    </w:lvl>
+  </w:abstractNum>
   <w:num w:numId="1">
-    <w:abstractNumId w:val="2"/>
+    <w:abstractNumId w:val="3"/>
   </w:num>
   <w:num w:numId="2">
     <w:abstractNumId w:val="0"/>
   </w:num>
   <w:num w:numId="3">
     <w:abstractNumId w:val="1"/>
+  </w:num>
+  <w:num w:numId="4">
+    <w:abstractNumId w:val="2"/>
+  </w:num>
+  <w:num w:numId="5">
+    <w:abstractNumId w:val="4"/>
   </w:num>
 </w:numbering>
 </file>
@@ -3281,7 +3998,6 @@
       <w:spacing w:after="0" w:line="240" w:lineRule="auto"/>
     </w:pPr>
     <w:tblPr>
-      <w:tblInd w:w="0" w:type="dxa"/>
       <w:tblBorders>
         <w:top w:val="single" w:sz="4" w:space="0" w:color="auto"/>
         <w:left w:val="single" w:sz="4" w:space="0" w:color="auto"/>
@@ -3290,12 +4006,6 @@
         <w:insideH w:val="single" w:sz="4" w:space="0" w:color="auto"/>
         <w:insideV w:val="single" w:sz="4" w:space="0" w:color="auto"/>
       </w:tblBorders>
-      <w:tblCellMar>
-        <w:top w:w="0" w:type="dxa"/>
-        <w:left w:w="108" w:type="dxa"/>
-        <w:bottom w:w="0" w:type="dxa"/>
-        <w:right w:w="108" w:type="dxa"/>
-      </w:tblCellMar>
     </w:tblPr>
   </w:style>
   <w:style w:type="paragraph" w:styleId="a7">
@@ -3317,6 +4027,45 @@
     <w:rsid w:val="009E7214"/>
     <w:rPr>
       <w:color w:val="0000FF" w:themeColor="hyperlink"/>
+      <w:u w:val="single"/>
+    </w:rPr>
+  </w:style>
+  <w:style w:type="paragraph" w:customStyle="1" w:styleId="11">
+    <w:name w:val="Тестирование 1"/>
+    <w:basedOn w:val="1"/>
+    <w:next w:val="a"/>
+    <w:qFormat/>
+    <w:rsid w:val="00EC0BFB"/>
+  </w:style>
+  <w:style w:type="paragraph" w:customStyle="1" w:styleId="a9">
+    <w:name w:val="Вопрос"/>
+    <w:basedOn w:val="a"/>
+    <w:next w:val="a"/>
+    <w:qFormat/>
+    <w:rsid w:val="00EC0BFB"/>
+    <w:rPr>
+      <w:b/>
+    </w:rPr>
+  </w:style>
+  <w:style w:type="paragraph" w:customStyle="1" w:styleId="aa">
+    <w:name w:val="_Правильный ответ"/>
+    <w:basedOn w:val="a"/>
+    <w:next w:val="a"/>
+    <w:link w:val="ab"/>
+    <w:qFormat/>
+    <w:rsid w:val="00EC0BFB"/>
+    <w:rPr>
+      <w:i/>
+      <w:u w:val="single"/>
+    </w:rPr>
+  </w:style>
+  <w:style w:type="character" w:customStyle="1" w:styleId="ab">
+    <w:name w:val="_Правильный ответ Знак"/>
+    <w:basedOn w:val="a0"/>
+    <w:link w:val="aa"/>
+    <w:rsid w:val="00EC0BFB"/>
+    <w:rPr>
+      <w:i/>
       <w:u w:val="single"/>
     </w:rPr>
   </w:style>
@@ -3636,7 +4385,6 @@
       <w:spacing w:after="0" w:line="240" w:lineRule="auto"/>
     </w:pPr>
     <w:tblPr>
-      <w:tblInd w:w="0" w:type="dxa"/>
       <w:tblBorders>
         <w:top w:val="single" w:sz="4" w:space="0" w:color="auto"/>
         <w:left w:val="single" w:sz="4" w:space="0" w:color="auto"/>
@@ -3645,12 +4393,6 @@
         <w:insideH w:val="single" w:sz="4" w:space="0" w:color="auto"/>
         <w:insideV w:val="single" w:sz="4" w:space="0" w:color="auto"/>
       </w:tblBorders>
-      <w:tblCellMar>
-        <w:top w:w="0" w:type="dxa"/>
-        <w:left w:w="108" w:type="dxa"/>
-        <w:bottom w:w="0" w:type="dxa"/>
-        <w:right w:w="108" w:type="dxa"/>
-      </w:tblCellMar>
     </w:tblPr>
   </w:style>
   <w:style w:type="paragraph" w:styleId="a7">
@@ -3672,6 +4414,45 @@
     <w:rsid w:val="009E7214"/>
     <w:rPr>
       <w:color w:val="0000FF" w:themeColor="hyperlink"/>
+      <w:u w:val="single"/>
+    </w:rPr>
+  </w:style>
+  <w:style w:type="paragraph" w:customStyle="1" w:styleId="11">
+    <w:name w:val="Тестирование 1"/>
+    <w:basedOn w:val="1"/>
+    <w:next w:val="a"/>
+    <w:qFormat/>
+    <w:rsid w:val="00EC0BFB"/>
+  </w:style>
+  <w:style w:type="paragraph" w:customStyle="1" w:styleId="a9">
+    <w:name w:val="Вопрос"/>
+    <w:basedOn w:val="a"/>
+    <w:next w:val="a"/>
+    <w:qFormat/>
+    <w:rsid w:val="00EC0BFB"/>
+    <w:rPr>
+      <w:b/>
+    </w:rPr>
+  </w:style>
+  <w:style w:type="paragraph" w:customStyle="1" w:styleId="aa">
+    <w:name w:val="_Правильный ответ"/>
+    <w:basedOn w:val="a"/>
+    <w:next w:val="a"/>
+    <w:link w:val="ab"/>
+    <w:qFormat/>
+    <w:rsid w:val="00EC0BFB"/>
+    <w:rPr>
+      <w:i/>
+      <w:u w:val="single"/>
+    </w:rPr>
+  </w:style>
+  <w:style w:type="character" w:customStyle="1" w:styleId="ab">
+    <w:name w:val="_Правильный ответ Знак"/>
+    <w:basedOn w:val="a0"/>
+    <w:link w:val="aa"/>
+    <w:rsid w:val="00EC0BFB"/>
+    <w:rPr>
+      <w:i/>
       <w:u w:val="single"/>
     </w:rPr>
   </w:style>

</xml_diff>